<commit_message>
updates to cycle 3 items
</commit_message>
<xml_diff>
--- a/content/docs/tessgi_template_cycle3.docx
+++ b/content/docs/tessgi_template_cycle3.docx
@@ -83,7 +83,19 @@
         <w:rPr>
           <w:rFonts w:ascii="Times New Roman" w:hAnsi="Times New Roman" w:cs="Times New Roman"/>
         </w:rPr>
-        <w:t xml:space="preserve"> GI proposal are shown below. Feel free to change section headings as necessary, but this is the suggested minimal information that should be included in the proposal. This Science/Technical section of the proposal is limited to 4 pages including figures</w:t>
+        <w:t xml:space="preserve"> GI proposal are shown below. Feel free to change section headings as necessary, but this is the suggested minimal information that should be included in the proposal. This Science/Technical section of the proposal is limited to 4 pages including fi</w:t>
+      </w:r>
+      <w:r>
+        <w:rPr>
+          <w:rFonts w:ascii="Times New Roman" w:hAnsi="Times New Roman" w:cs="Times New Roman"/>
+        </w:rPr>
+        <w:t>g</w:t>
+      </w:r>
+      <w:r>
+        <w:rPr>
+          <w:rFonts w:ascii="Times New Roman" w:hAnsi="Times New Roman" w:cs="Times New Roman"/>
+        </w:rPr>
+        <w:t>ures</w:t>
       </w:r>
       <w:r>
         <w:rPr>
@@ -335,39 +347,7 @@
           <w:u w:color="797979"/>
           <w:lang w:val="en-US"/>
         </w:rPr>
-        <w:t xml:space="preserve"> </w:t>
-      </w:r>
-      <w:proofErr w:type="spellStart"/>
-      <w:r>
-        <w:rPr>
-          <w:rFonts w:ascii="Times New Roman" w:hAnsi="Times New Roman" w:cs="Times New Roman"/>
-          <w:b w:val="0"/>
-          <w:bCs w:val="0"/>
-          <w:i/>
-          <w:iCs/>
-          <w:color w:val="797979"/>
-          <w:sz w:val="24"/>
-          <w:szCs w:val="24"/>
-          <w:u w:color="797979"/>
-          <w:lang w:val="en-US"/>
-        </w:rPr>
-        <w:t>ToO</w:t>
-      </w:r>
-      <w:proofErr w:type="spellEnd"/>
-      <w:r>
-        <w:rPr>
-          <w:rFonts w:ascii="Times New Roman" w:hAnsi="Times New Roman" w:cs="Times New Roman"/>
-          <w:b w:val="0"/>
-          <w:bCs w:val="0"/>
-          <w:i/>
-          <w:iCs/>
-          <w:color w:val="797979"/>
-          <w:sz w:val="24"/>
-          <w:szCs w:val="24"/>
-          <w:u w:color="797979"/>
-          <w:lang w:val="en-US"/>
-        </w:rPr>
-        <w:t xml:space="preserve"> Proposals</w:t>
+        <w:t xml:space="preserve"> ToO Proposals</w:t>
       </w:r>
       <w:r>
         <w:rPr>
@@ -409,35 +389,7 @@
         <w:rPr>
           <w:rFonts w:ascii="Times New Roman" w:hAnsi="Times New Roman" w:cs="Times New Roman"/>
         </w:rPr>
-        <w:t>If the proposed investigation includes Targets of Opportunity (</w:t>
-      </w:r>
-      <w:proofErr w:type="spellStart"/>
-      <w:r>
-        <w:rPr>
-          <w:rFonts w:ascii="Times New Roman" w:hAnsi="Times New Roman" w:cs="Times New Roman"/>
-        </w:rPr>
-        <w:t>ToO’s</w:t>
-      </w:r>
-      <w:proofErr w:type="spellEnd"/>
-      <w:r>
-        <w:rPr>
-          <w:rFonts w:ascii="Times New Roman" w:hAnsi="Times New Roman" w:cs="Times New Roman"/>
-        </w:rPr>
-        <w:t xml:space="preserve">), describe also the circumstances under which a </w:t>
-      </w:r>
-      <w:proofErr w:type="spellStart"/>
-      <w:r>
-        <w:rPr>
-          <w:rFonts w:ascii="Times New Roman" w:hAnsi="Times New Roman" w:cs="Times New Roman"/>
-        </w:rPr>
-        <w:t>ToO</w:t>
-      </w:r>
-      <w:proofErr w:type="spellEnd"/>
-      <w:r>
-        <w:rPr>
-          <w:rFonts w:ascii="Times New Roman" w:hAnsi="Times New Roman" w:cs="Times New Roman"/>
-        </w:rPr>
-        <w:t xml:space="preserve"> is triggered, an estimated duration of the event(s), and an estimated probability for triggering the observations. Also discuss the potential science impact imposed by the delay in upload of the event due to </w:t>
+        <w:t xml:space="preserve">If the proposed investigation includes Targets of Opportunity (ToO’s), describe also the circumstances under which a ToO is triggered, an estimated duration of the event(s), and an estimated probability for triggering the observations. Also discuss the potential science impact imposed by the delay in upload of the event due to </w:t>
       </w:r>
       <w:r>
         <w:rPr>
@@ -634,55 +586,7 @@
           <w:rFonts w:ascii="Times New Roman" w:hAnsi="Times New Roman" w:cs="Times New Roman"/>
           <w:lang w:val="it-IT"/>
         </w:rPr>
-        <w:t xml:space="preserve"> (or for </w:t>
-      </w:r>
-      <w:proofErr w:type="spellStart"/>
-      <w:r>
-        <w:rPr>
-          <w:rFonts w:ascii="Times New Roman" w:hAnsi="Times New Roman" w:cs="Times New Roman"/>
-          <w:lang w:val="it-IT"/>
-        </w:rPr>
-        <w:t>ground-based</w:t>
-      </w:r>
-      <w:proofErr w:type="spellEnd"/>
-      <w:r>
-        <w:rPr>
-          <w:rFonts w:ascii="Times New Roman" w:hAnsi="Times New Roman" w:cs="Times New Roman"/>
-          <w:lang w:val="it-IT"/>
-        </w:rPr>
-        <w:t xml:space="preserve"> </w:t>
-      </w:r>
-      <w:proofErr w:type="spellStart"/>
-      <w:r>
-        <w:rPr>
-          <w:rFonts w:ascii="Times New Roman" w:hAnsi="Times New Roman" w:cs="Times New Roman"/>
-          <w:lang w:val="it-IT"/>
-        </w:rPr>
-        <w:t>observing</w:t>
-      </w:r>
-      <w:proofErr w:type="spellEnd"/>
-      <w:r>
-        <w:rPr>
-          <w:rFonts w:ascii="Times New Roman" w:hAnsi="Times New Roman" w:cs="Times New Roman"/>
-          <w:lang w:val="it-IT"/>
-        </w:rPr>
-        <w:t xml:space="preserve"> </w:t>
-      </w:r>
-      <w:proofErr w:type="spellStart"/>
-      <w:r>
-        <w:rPr>
-          <w:rFonts w:ascii="Times New Roman" w:hAnsi="Times New Roman" w:cs="Times New Roman"/>
-          <w:lang w:val="it-IT"/>
-        </w:rPr>
-        <w:t>programs</w:t>
-      </w:r>
-      <w:proofErr w:type="spellEnd"/>
-      <w:r>
-        <w:rPr>
-          <w:rFonts w:ascii="Times New Roman" w:hAnsi="Times New Roman" w:cs="Times New Roman"/>
-          <w:lang w:val="it-IT"/>
-        </w:rPr>
-        <w:t xml:space="preserve">, the data </w:t>
+        <w:t xml:space="preserve"> (or for ground-based observing programs, the data </w:t>
       </w:r>
       <w:r>
         <w:rPr>
@@ -832,348 +736,32 @@
           <w:rFonts w:ascii="Times New Roman" w:hAnsi="Times New Roman" w:cs="Times New Roman"/>
           <w:lang w:val="fr-FR"/>
         </w:rPr>
-        <w:t xml:space="preserve">) </w:t>
-      </w:r>
-      <w:proofErr w:type="spellStart"/>
+        <w:t>) makes several tools available to help estimate these quantities.</w:t>
+      </w:r>
       <w:r>
         <w:rPr>
           <w:rStyle w:val="None"/>
           <w:rFonts w:ascii="Times New Roman" w:hAnsi="Times New Roman" w:cs="Times New Roman"/>
           <w:lang w:val="fr-FR"/>
         </w:rPr>
-        <w:t>makes</w:t>
-      </w:r>
-      <w:proofErr w:type="spellEnd"/>
+        <w:t xml:space="preserve"> For ground-</w:t>
+      </w:r>
       <w:r>
         <w:rPr>
           <w:rStyle w:val="None"/>
           <w:rFonts w:ascii="Times New Roman" w:hAnsi="Times New Roman" w:cs="Times New Roman"/>
+        </w:rPr>
+        <w:t>based observing focused</w:t>
+      </w:r>
+      <w:r>
+        <w:rPr>
+          <w:rStyle w:val="None"/>
+          <w:rFonts w:ascii="Times New Roman" w:hAnsi="Times New Roman" w:cs="Times New Roman"/>
           <w:lang w:val="fr-FR"/>
         </w:rPr>
-        <w:t xml:space="preserve"> </w:t>
-      </w:r>
-      <w:proofErr w:type="spellStart"/>
-      <w:r>
-        <w:rPr>
-          <w:rStyle w:val="None"/>
-          <w:rFonts w:ascii="Times New Roman" w:hAnsi="Times New Roman" w:cs="Times New Roman"/>
-          <w:lang w:val="fr-FR"/>
-        </w:rPr>
-        <w:t>several</w:t>
-      </w:r>
-      <w:proofErr w:type="spellEnd"/>
-      <w:r>
-        <w:rPr>
-          <w:rStyle w:val="None"/>
-          <w:rFonts w:ascii="Times New Roman" w:hAnsi="Times New Roman" w:cs="Times New Roman"/>
-          <w:lang w:val="fr-FR"/>
-        </w:rPr>
-        <w:t xml:space="preserve"> </w:t>
-      </w:r>
-      <w:proofErr w:type="spellStart"/>
-      <w:r>
-        <w:rPr>
-          <w:rStyle w:val="None"/>
-          <w:rFonts w:ascii="Times New Roman" w:hAnsi="Times New Roman" w:cs="Times New Roman"/>
-          <w:lang w:val="fr-FR"/>
-        </w:rPr>
-        <w:t>tools</w:t>
-      </w:r>
-      <w:proofErr w:type="spellEnd"/>
-      <w:r>
-        <w:rPr>
-          <w:rStyle w:val="None"/>
-          <w:rFonts w:ascii="Times New Roman" w:hAnsi="Times New Roman" w:cs="Times New Roman"/>
-          <w:lang w:val="fr-FR"/>
-        </w:rPr>
-        <w:t xml:space="preserve"> </w:t>
-      </w:r>
-      <w:proofErr w:type="spellStart"/>
-      <w:r>
-        <w:rPr>
-          <w:rStyle w:val="None"/>
-          <w:rFonts w:ascii="Times New Roman" w:hAnsi="Times New Roman" w:cs="Times New Roman"/>
-          <w:lang w:val="fr-FR"/>
-        </w:rPr>
-        <w:t>available</w:t>
-      </w:r>
-      <w:proofErr w:type="spellEnd"/>
-      <w:r>
-        <w:rPr>
-          <w:rStyle w:val="None"/>
-          <w:rFonts w:ascii="Times New Roman" w:hAnsi="Times New Roman" w:cs="Times New Roman"/>
-          <w:lang w:val="fr-FR"/>
-        </w:rPr>
-        <w:t xml:space="preserve"> to help </w:t>
-      </w:r>
-      <w:proofErr w:type="spellStart"/>
-      <w:r>
-        <w:rPr>
-          <w:rStyle w:val="None"/>
-          <w:rFonts w:ascii="Times New Roman" w:hAnsi="Times New Roman" w:cs="Times New Roman"/>
-          <w:lang w:val="fr-FR"/>
-        </w:rPr>
-        <w:t>estimate</w:t>
-      </w:r>
-      <w:proofErr w:type="spellEnd"/>
-      <w:r>
-        <w:rPr>
-          <w:rStyle w:val="None"/>
-          <w:rFonts w:ascii="Times New Roman" w:hAnsi="Times New Roman" w:cs="Times New Roman"/>
-          <w:lang w:val="fr-FR"/>
-        </w:rPr>
-        <w:t xml:space="preserve"> </w:t>
-      </w:r>
-      <w:proofErr w:type="spellStart"/>
-      <w:r>
-        <w:rPr>
-          <w:rStyle w:val="None"/>
-          <w:rFonts w:ascii="Times New Roman" w:hAnsi="Times New Roman" w:cs="Times New Roman"/>
-          <w:lang w:val="fr-FR"/>
-        </w:rPr>
-        <w:t>these</w:t>
-      </w:r>
-      <w:proofErr w:type="spellEnd"/>
-      <w:r>
-        <w:rPr>
-          <w:rStyle w:val="None"/>
-          <w:rFonts w:ascii="Times New Roman" w:hAnsi="Times New Roman" w:cs="Times New Roman"/>
-          <w:lang w:val="fr-FR"/>
-        </w:rPr>
-        <w:t xml:space="preserve"> </w:t>
-      </w:r>
-      <w:proofErr w:type="spellStart"/>
-      <w:r>
-        <w:rPr>
-          <w:rStyle w:val="None"/>
-          <w:rFonts w:ascii="Times New Roman" w:hAnsi="Times New Roman" w:cs="Times New Roman"/>
-          <w:lang w:val="fr-FR"/>
-        </w:rPr>
-        <w:t>quantities</w:t>
-      </w:r>
-      <w:proofErr w:type="spellEnd"/>
-      <w:r>
-        <w:rPr>
-          <w:rStyle w:val="None"/>
-          <w:rFonts w:ascii="Times New Roman" w:hAnsi="Times New Roman" w:cs="Times New Roman"/>
-          <w:lang w:val="fr-FR"/>
-        </w:rPr>
-        <w:t>.</w:t>
-      </w:r>
-      <w:r>
-        <w:rPr>
-          <w:rStyle w:val="None"/>
-          <w:rFonts w:ascii="Times New Roman" w:hAnsi="Times New Roman" w:cs="Times New Roman"/>
-          <w:lang w:val="fr-FR"/>
-        </w:rPr>
-        <w:t xml:space="preserve"> </w:t>
-      </w:r>
-      <w:bookmarkStart w:id="0" w:name="_GoBack"/>
-      <w:r>
-        <w:rPr>
-          <w:rStyle w:val="None"/>
-          <w:rFonts w:ascii="Times New Roman" w:hAnsi="Times New Roman" w:cs="Times New Roman"/>
-          <w:lang w:val="fr-FR"/>
-        </w:rPr>
-        <w:t xml:space="preserve">For </w:t>
-      </w:r>
-      <w:proofErr w:type="spellStart"/>
-      <w:r>
-        <w:rPr>
-          <w:rStyle w:val="None"/>
-          <w:rFonts w:ascii="Times New Roman" w:hAnsi="Times New Roman" w:cs="Times New Roman"/>
-          <w:lang w:val="fr-FR"/>
-        </w:rPr>
-        <w:t>ground</w:t>
-      </w:r>
-      <w:proofErr w:type="spellEnd"/>
-      <w:r>
-        <w:rPr>
-          <w:rStyle w:val="None"/>
-          <w:rFonts w:ascii="Times New Roman" w:hAnsi="Times New Roman" w:cs="Times New Roman"/>
-          <w:lang w:val="fr-FR"/>
-        </w:rPr>
-        <w:t>-</w:t>
-      </w:r>
-      <w:r>
-        <w:rPr>
-          <w:rStyle w:val="None"/>
-          <w:rFonts w:ascii="Times New Roman" w:hAnsi="Times New Roman" w:cs="Times New Roman"/>
-        </w:rPr>
-        <w:t>based observing focused</w:t>
-      </w:r>
-      <w:r>
-        <w:rPr>
-          <w:rStyle w:val="None"/>
-          <w:rFonts w:ascii="Times New Roman" w:hAnsi="Times New Roman" w:cs="Times New Roman"/>
-          <w:lang w:val="fr-FR"/>
-        </w:rPr>
-        <w:t xml:space="preserve"> programs, a description of the </w:t>
-      </w:r>
-      <w:proofErr w:type="spellStart"/>
-      <w:r>
-        <w:rPr>
-          <w:rStyle w:val="None"/>
-          <w:rFonts w:ascii="Times New Roman" w:hAnsi="Times New Roman" w:cs="Times New Roman"/>
-          <w:lang w:val="fr-FR"/>
-        </w:rPr>
-        <w:t>resources</w:t>
-      </w:r>
-      <w:proofErr w:type="spellEnd"/>
-      <w:r>
-        <w:rPr>
-          <w:rStyle w:val="None"/>
-          <w:rFonts w:ascii="Times New Roman" w:hAnsi="Times New Roman" w:cs="Times New Roman"/>
-          <w:lang w:val="fr-FR"/>
-        </w:rPr>
-        <w:t xml:space="preserve"> </w:t>
-      </w:r>
-      <w:proofErr w:type="spellStart"/>
-      <w:r>
-        <w:rPr>
-          <w:rStyle w:val="None"/>
-          <w:rFonts w:ascii="Times New Roman" w:hAnsi="Times New Roman" w:cs="Times New Roman"/>
-          <w:lang w:val="fr-FR"/>
-        </w:rPr>
-        <w:t>that</w:t>
-      </w:r>
-      <w:proofErr w:type="spellEnd"/>
-      <w:r>
-        <w:rPr>
-          <w:rStyle w:val="None"/>
-          <w:rFonts w:ascii="Times New Roman" w:hAnsi="Times New Roman" w:cs="Times New Roman"/>
-          <w:lang w:val="fr-FR"/>
-        </w:rPr>
-        <w:t xml:space="preserve"> </w:t>
-      </w:r>
-      <w:proofErr w:type="spellStart"/>
-      <w:r>
-        <w:rPr>
-          <w:rStyle w:val="None"/>
-          <w:rFonts w:ascii="Times New Roman" w:hAnsi="Times New Roman" w:cs="Times New Roman"/>
-          <w:lang w:val="fr-FR"/>
-        </w:rPr>
-        <w:t>will</w:t>
-      </w:r>
-      <w:proofErr w:type="spellEnd"/>
-      <w:r>
-        <w:rPr>
-          <w:rStyle w:val="None"/>
-          <w:rFonts w:ascii="Times New Roman" w:hAnsi="Times New Roman" w:cs="Times New Roman"/>
-          <w:lang w:val="fr-FR"/>
-        </w:rPr>
-        <w:t xml:space="preserve"> </w:t>
-      </w:r>
-      <w:proofErr w:type="spellStart"/>
-      <w:r>
-        <w:rPr>
-          <w:rStyle w:val="None"/>
-          <w:rFonts w:ascii="Times New Roman" w:hAnsi="Times New Roman" w:cs="Times New Roman"/>
-          <w:lang w:val="fr-FR"/>
-        </w:rPr>
-        <w:t>be</w:t>
-      </w:r>
-      <w:proofErr w:type="spellEnd"/>
-      <w:r>
-        <w:rPr>
-          <w:rStyle w:val="None"/>
-          <w:rFonts w:ascii="Times New Roman" w:hAnsi="Times New Roman" w:cs="Times New Roman"/>
-          <w:lang w:val="fr-FR"/>
-        </w:rPr>
-        <w:t xml:space="preserve"> </w:t>
-      </w:r>
-      <w:proofErr w:type="spellStart"/>
-      <w:r>
-        <w:rPr>
-          <w:rStyle w:val="None"/>
-          <w:rFonts w:ascii="Times New Roman" w:hAnsi="Times New Roman" w:cs="Times New Roman"/>
-          <w:lang w:val="fr-FR"/>
-        </w:rPr>
-        <w:t>used</w:t>
-      </w:r>
-      <w:proofErr w:type="spellEnd"/>
-      <w:r>
-        <w:rPr>
-          <w:rStyle w:val="None"/>
-          <w:rFonts w:ascii="Times New Roman" w:hAnsi="Times New Roman" w:cs="Times New Roman"/>
-          <w:lang w:val="fr-FR"/>
-        </w:rPr>
-        <w:t xml:space="preserve"> </w:t>
-      </w:r>
-      <w:proofErr w:type="spellStart"/>
-      <w:r>
-        <w:rPr>
-          <w:rStyle w:val="None"/>
-          <w:rFonts w:ascii="Times New Roman" w:hAnsi="Times New Roman" w:cs="Times New Roman"/>
-          <w:lang w:val="fr-FR"/>
-        </w:rPr>
-        <w:t>should</w:t>
-      </w:r>
-      <w:proofErr w:type="spellEnd"/>
-      <w:r>
-        <w:rPr>
-          <w:rStyle w:val="None"/>
-          <w:rFonts w:ascii="Times New Roman" w:hAnsi="Times New Roman" w:cs="Times New Roman"/>
-          <w:lang w:val="fr-FR"/>
-        </w:rPr>
-        <w:t xml:space="preserve"> </w:t>
-      </w:r>
-      <w:proofErr w:type="spellStart"/>
-      <w:r>
-        <w:rPr>
-          <w:rStyle w:val="None"/>
-          <w:rFonts w:ascii="Times New Roman" w:hAnsi="Times New Roman" w:cs="Times New Roman"/>
-          <w:lang w:val="fr-FR"/>
-        </w:rPr>
-        <w:t>be</w:t>
-      </w:r>
-      <w:proofErr w:type="spellEnd"/>
-      <w:r>
-        <w:rPr>
-          <w:rStyle w:val="None"/>
-          <w:rFonts w:ascii="Times New Roman" w:hAnsi="Times New Roman" w:cs="Times New Roman"/>
-          <w:lang w:val="fr-FR"/>
-        </w:rPr>
-        <w:t xml:space="preserve"> </w:t>
-      </w:r>
-      <w:proofErr w:type="spellStart"/>
-      <w:r>
-        <w:rPr>
-          <w:rStyle w:val="None"/>
-          <w:rFonts w:ascii="Times New Roman" w:hAnsi="Times New Roman" w:cs="Times New Roman"/>
-          <w:lang w:val="fr-FR"/>
-        </w:rPr>
-        <w:t>described</w:t>
-      </w:r>
-      <w:proofErr w:type="spellEnd"/>
-      <w:r>
-        <w:rPr>
-          <w:rStyle w:val="None"/>
-          <w:rFonts w:ascii="Times New Roman" w:hAnsi="Times New Roman" w:cs="Times New Roman"/>
-          <w:lang w:val="fr-FR"/>
-        </w:rPr>
-        <w:t xml:space="preserve"> </w:t>
-      </w:r>
-      <w:proofErr w:type="spellStart"/>
-      <w:r>
-        <w:rPr>
-          <w:rStyle w:val="None"/>
-          <w:rFonts w:ascii="Times New Roman" w:hAnsi="Times New Roman" w:cs="Times New Roman"/>
-          <w:lang w:val="fr-FR"/>
-        </w:rPr>
-        <w:t>here</w:t>
-      </w:r>
-      <w:proofErr w:type="spellEnd"/>
-      <w:r>
-        <w:rPr>
-          <w:rStyle w:val="None"/>
-          <w:rFonts w:ascii="Times New Roman" w:hAnsi="Times New Roman" w:cs="Times New Roman"/>
-          <w:lang w:val="fr-FR"/>
-        </w:rPr>
-        <w:t>.</w:t>
+        <w:t xml:space="preserve"> programs, a description of the resources that will be used should be described here.</w:t>
       </w:r>
     </w:p>
-    <w:bookmarkEnd w:id="0"/>
     <w:p>
       <w:pPr>
         <w:pStyle w:val="Heading3"/>
@@ -1292,7 +880,21 @@
         <w:rPr>
           <w:rFonts w:ascii="Times New Roman" w:hAnsi="Times New Roman" w:cs="Times New Roman"/>
         </w:rPr>
-        <w:t>s 1 and 2</w:t>
+        <w:t>s 1 and</w:t>
+      </w:r>
+      <w:r>
+        <w:rPr>
+          <w:rFonts w:ascii="Times New Roman" w:hAnsi="Times New Roman" w:cs="Times New Roman"/>
+        </w:rPr>
+        <w:t>/or</w:t>
+      </w:r>
+      <w:bookmarkStart w:id="0" w:name="_GoBack"/>
+      <w:bookmarkEnd w:id="0"/>
+      <w:r>
+        <w:rPr>
+          <w:rFonts w:ascii="Times New Roman" w:hAnsi="Times New Roman" w:cs="Times New Roman"/>
+        </w:rPr>
+        <w:t xml:space="preserve"> 2</w:t>
       </w:r>
       <w:r>
         <w:rPr>
@@ -1342,19 +944,8 @@
           <w:sz w:val="24"/>
           <w:szCs w:val="24"/>
         </w:rPr>
-        <w:t xml:space="preserve">7 </w:t>
-      </w:r>
-      <w:proofErr w:type="spellStart"/>
-      <w:r>
-        <w:rPr>
-          <w:rStyle w:val="None"/>
-          <w:rFonts w:ascii="Times New Roman" w:hAnsi="Times New Roman" w:cs="Times New Roman"/>
-          <w:sz w:val="24"/>
-          <w:szCs w:val="24"/>
-        </w:rPr>
-        <w:t>References</w:t>
-      </w:r>
-      <w:proofErr w:type="spellEnd"/>
+        <w:t>7 References</w:t>
+      </w:r>
     </w:p>
     <w:p>
       <w:pPr>
@@ -1363,77 +954,13 @@
           <w:rFonts w:ascii="Times New Roman" w:hAnsi="Times New Roman" w:cs="Times New Roman"/>
         </w:rPr>
       </w:pPr>
-      <w:proofErr w:type="spellStart"/>
       <w:r>
         <w:rPr>
           <w:rStyle w:val="None"/>
           <w:rFonts w:ascii="Times New Roman" w:hAnsi="Times New Roman" w:cs="Times New Roman"/>
           <w:lang w:val="pt-PT"/>
         </w:rPr>
-        <w:t>List</w:t>
-      </w:r>
-      <w:proofErr w:type="spellEnd"/>
-      <w:r>
-        <w:rPr>
-          <w:rStyle w:val="None"/>
-          <w:rFonts w:ascii="Times New Roman" w:hAnsi="Times New Roman" w:cs="Times New Roman"/>
-          <w:lang w:val="pt-PT"/>
-        </w:rPr>
-        <w:t xml:space="preserve"> </w:t>
-      </w:r>
-      <w:proofErr w:type="spellStart"/>
-      <w:r>
-        <w:rPr>
-          <w:rStyle w:val="None"/>
-          <w:rFonts w:ascii="Times New Roman" w:hAnsi="Times New Roman" w:cs="Times New Roman"/>
-          <w:lang w:val="pt-PT"/>
-        </w:rPr>
-        <w:t>of</w:t>
-      </w:r>
-      <w:proofErr w:type="spellEnd"/>
-      <w:r>
-        <w:rPr>
-          <w:rStyle w:val="None"/>
-          <w:rFonts w:ascii="Times New Roman" w:hAnsi="Times New Roman" w:cs="Times New Roman"/>
-          <w:lang w:val="pt-PT"/>
-        </w:rPr>
-        <w:t xml:space="preserve"> </w:t>
-      </w:r>
-      <w:proofErr w:type="spellStart"/>
-      <w:r>
-        <w:rPr>
-          <w:rStyle w:val="None"/>
-          <w:rFonts w:ascii="Times New Roman" w:hAnsi="Times New Roman" w:cs="Times New Roman"/>
-          <w:lang w:val="pt-PT"/>
-        </w:rPr>
-        <w:t>references</w:t>
-      </w:r>
-      <w:proofErr w:type="spellEnd"/>
-      <w:r>
-        <w:rPr>
-          <w:rStyle w:val="None"/>
-          <w:rFonts w:ascii="Times New Roman" w:hAnsi="Times New Roman" w:cs="Times New Roman"/>
-          <w:lang w:val="pt-PT"/>
-        </w:rPr>
-        <w:t xml:space="preserve">. </w:t>
-      </w:r>
-      <w:proofErr w:type="spellStart"/>
-      <w:r>
-        <w:rPr>
-          <w:rStyle w:val="None"/>
-          <w:rFonts w:ascii="Times New Roman" w:hAnsi="Times New Roman" w:cs="Times New Roman"/>
-          <w:lang w:val="pt-PT"/>
-        </w:rPr>
-        <w:t>References</w:t>
-      </w:r>
-      <w:proofErr w:type="spellEnd"/>
-      <w:r>
-        <w:rPr>
-          <w:rStyle w:val="None"/>
-          <w:rFonts w:ascii="Times New Roman" w:hAnsi="Times New Roman" w:cs="Times New Roman"/>
-          <w:lang w:val="pt-PT"/>
-        </w:rPr>
-        <w:t xml:space="preserve"> </w:t>
+        <w:t xml:space="preserve">List of references. References </w:t>
       </w:r>
       <w:r>
         <w:rPr>
@@ -1479,115 +1006,7 @@
           <w:rFonts w:ascii="Times New Roman" w:hAnsi="Times New Roman" w:cs="Times New Roman"/>
           <w:lang w:val="pt-PT"/>
         </w:rPr>
-        <w:t xml:space="preserve"> </w:t>
-      </w:r>
-      <w:proofErr w:type="spellStart"/>
-      <w:r>
-        <w:rPr>
-          <w:rStyle w:val="None"/>
-          <w:rFonts w:ascii="Times New Roman" w:hAnsi="Times New Roman" w:cs="Times New Roman"/>
-          <w:lang w:val="pt-PT"/>
-        </w:rPr>
-        <w:t>when</w:t>
-      </w:r>
-      <w:proofErr w:type="spellEnd"/>
-      <w:r>
-        <w:rPr>
-          <w:rStyle w:val="None"/>
-          <w:rFonts w:ascii="Times New Roman" w:hAnsi="Times New Roman" w:cs="Times New Roman"/>
-          <w:lang w:val="pt-PT"/>
-        </w:rPr>
-        <w:t xml:space="preserve"> </w:t>
-      </w:r>
-      <w:proofErr w:type="spellStart"/>
-      <w:r>
-        <w:rPr>
-          <w:rStyle w:val="None"/>
-          <w:rFonts w:ascii="Times New Roman" w:hAnsi="Times New Roman" w:cs="Times New Roman"/>
-          <w:lang w:val="pt-PT"/>
-        </w:rPr>
-        <w:t>considering</w:t>
-      </w:r>
-      <w:proofErr w:type="spellEnd"/>
-      <w:r>
-        <w:rPr>
-          <w:rStyle w:val="None"/>
-          <w:rFonts w:ascii="Times New Roman" w:hAnsi="Times New Roman" w:cs="Times New Roman"/>
-          <w:lang w:val="pt-PT"/>
-        </w:rPr>
-        <w:t xml:space="preserve"> </w:t>
-      </w:r>
-      <w:proofErr w:type="spellStart"/>
-      <w:r>
-        <w:rPr>
-          <w:rStyle w:val="None"/>
-          <w:rFonts w:ascii="Times New Roman" w:hAnsi="Times New Roman" w:cs="Times New Roman"/>
-          <w:lang w:val="pt-PT"/>
-        </w:rPr>
-        <w:t>the</w:t>
-      </w:r>
-      <w:proofErr w:type="spellEnd"/>
-      <w:r>
-        <w:rPr>
-          <w:rStyle w:val="None"/>
-          <w:rFonts w:ascii="Times New Roman" w:hAnsi="Times New Roman" w:cs="Times New Roman"/>
-          <w:lang w:val="pt-PT"/>
-        </w:rPr>
-        <w:t xml:space="preserve"> </w:t>
-      </w:r>
-      <w:proofErr w:type="spellStart"/>
-      <w:r>
-        <w:rPr>
-          <w:rStyle w:val="None"/>
-          <w:rFonts w:ascii="Times New Roman" w:hAnsi="Times New Roman" w:cs="Times New Roman"/>
-          <w:lang w:val="pt-PT"/>
-        </w:rPr>
-        <w:t>proposal</w:t>
-      </w:r>
-      <w:proofErr w:type="spellEnd"/>
-      <w:r>
-        <w:rPr>
-          <w:rStyle w:val="None"/>
-          <w:rFonts w:ascii="Times New Roman" w:hAnsi="Times New Roman" w:cs="Times New Roman"/>
-          <w:lang w:val="pt-PT"/>
-        </w:rPr>
-        <w:t xml:space="preserve"> </w:t>
-      </w:r>
-      <w:proofErr w:type="spellStart"/>
-      <w:r>
-        <w:rPr>
-          <w:rStyle w:val="None"/>
-          <w:rFonts w:ascii="Times New Roman" w:hAnsi="Times New Roman" w:cs="Times New Roman"/>
-          <w:lang w:val="pt-PT"/>
-        </w:rPr>
-        <w:t>page</w:t>
-      </w:r>
-      <w:proofErr w:type="spellEnd"/>
-      <w:r>
-        <w:rPr>
-          <w:rStyle w:val="None"/>
-          <w:rFonts w:ascii="Times New Roman" w:hAnsi="Times New Roman" w:cs="Times New Roman"/>
-          <w:lang w:val="pt-PT"/>
-        </w:rPr>
-        <w:t xml:space="preserve"> </w:t>
-      </w:r>
-      <w:proofErr w:type="spellStart"/>
-      <w:r>
-        <w:rPr>
-          <w:rStyle w:val="None"/>
-          <w:rFonts w:ascii="Times New Roman" w:hAnsi="Times New Roman" w:cs="Times New Roman"/>
-          <w:lang w:val="pt-PT"/>
-        </w:rPr>
-        <w:t>limit</w:t>
-      </w:r>
-      <w:proofErr w:type="spellEnd"/>
-      <w:r>
-        <w:rPr>
-          <w:rStyle w:val="None"/>
-          <w:rFonts w:ascii="Times New Roman" w:hAnsi="Times New Roman" w:cs="Times New Roman"/>
-          <w:lang w:val="pt-PT"/>
-        </w:rPr>
-        <w:t>.</w:t>
+        <w:t xml:space="preserve"> when considering the proposal page limit.</w:t>
       </w:r>
     </w:p>
     <w:p>
@@ -2140,21 +1559,12 @@
                 <w:rFonts w:cs="Times New Roman"/>
               </w:rPr>
             </w:pPr>
-            <w:proofErr w:type="spellStart"/>
             <w:r>
               <w:rPr>
                 <w:rStyle w:val="None"/>
                 <w:rFonts w:cs="Times New Roman"/>
               </w:rPr>
-              <w:t>Prox</w:t>
-            </w:r>
-            <w:proofErr w:type="spellEnd"/>
-            <w:r>
-              <w:rPr>
-                <w:rStyle w:val="None"/>
-                <w:rFonts w:cs="Times New Roman"/>
-              </w:rPr>
-              <w:t xml:space="preserve"> Cen</w:t>
+              <w:t>Prox Cen</w:t>
             </w:r>
           </w:p>
         </w:tc>
@@ -3202,7 +2612,7 @@
       </w:pPr>
     </w:pPrDefault>
   </w:docDefaults>
-  <w:latentStyles w:defLockedState="0" w:defUIPriority="99" w:defSemiHidden="0" w:defUnhideWhenUsed="0" w:defQFormat="0" w:count="377">
+  <w:latentStyles w:defLockedState="0" w:defUIPriority="99" w:defSemiHidden="0" w:defUnhideWhenUsed="0" w:defQFormat="0" w:count="375">
     <w:lsdException w:name="Normal" w:uiPriority="0" w:qFormat="1"/>
     <w:lsdException w:name="heading 1" w:uiPriority="9" w:qFormat="1"/>
     <w:lsdException w:name="heading 2" w:semiHidden="1" w:uiPriority="9" w:unhideWhenUsed="1" w:qFormat="1"/>
@@ -3578,8 +2988,6 @@
     <w:lsdException w:name="Smart Hyperlink" w:semiHidden="1" w:unhideWhenUsed="1"/>
     <w:lsdException w:name="Hashtag" w:semiHidden="1" w:unhideWhenUsed="1"/>
     <w:lsdException w:name="Unresolved Mention" w:semiHidden="1" w:unhideWhenUsed="1"/>
-    <w:lsdException w:name="Smart Link" w:semiHidden="1" w:unhideWhenUsed="1"/>
-    <w:lsdException w:name="Smart Link Error" w:semiHidden="1" w:unhideWhenUsed="1"/>
   </w:latentStyles>
   <w:style w:type="paragraph" w:default="1" w:styleId="Normal">
     <w:name w:val="Normal"/>

</xml_diff>